<commit_message>
update jorden behoefte analysie
</commit_message>
<xml_diff>
--- a/documenten/Projectwijzer 07 AMO2 Backend 20172018.docx
+++ b/documenten/Projectwijzer 07 AMO2 Backend 20172018.docx
@@ -1,6 +1,6 @@
 
 <file path=word/document.xml><?xml version="1.0" encoding="utf-8"?>
-<w:document xmlns:wpc="http://schemas.microsoft.com/office/word/2010/wordprocessingCanvas" xmlns:cx="http://schemas.microsoft.com/office/drawing/2014/chartex" xmlns:cx1="http://schemas.microsoft.com/office/drawing/2015/9/8/chartex" xmlns:cx2="http://schemas.microsoft.com/office/drawing/2015/10/21/chartex" xmlns:cx3="http://schemas.microsoft.com/office/drawing/2016/5/9/chartex" xmlns:cx4="http://schemas.microsoft.com/office/drawing/2016/5/10/chartex" xmlns:cx5="http://schemas.microsoft.com/office/drawing/2016/5/11/chartex" xmlns:cx6="http://schemas.microsoft.com/office/drawing/2016/5/12/chartex" xmlns:cx7="http://schemas.microsoft.com/office/drawing/2016/5/13/chartex" xmlns:cx8="http://schemas.microsoft.com/office/drawing/2016/5/14/chartex" xmlns:mc="http://schemas.openxmlformats.org/markup-compatibility/2006" xmlns:aink="http://schemas.microsoft.com/office/drawing/2016/ink" xmlns:am3d="http://schemas.microsoft.com/office/drawing/2017/model3d" xmlns:o="urn:schemas-microsoft-com:office:office" xmlns:r="http://schemas.openxmlformats.org/officeDocument/2006/relationships" xmlns:m="http://schemas.openxmlformats.org/officeDocument/2006/math" xmlns:v="urn:schemas-microsoft-com:vml" xmlns:wp14="http://schemas.microsoft.com/office/word/2010/wordprocessingDrawing" xmlns:wp="http://schemas.openxmlformats.org/drawingml/2006/wordprocessingDrawing" xmlns:w10="urn:schemas-microsoft-com:office:word" xmlns:w="http://schemas.openxmlformats.org/wordprocessingml/2006/main" xmlns:w14="http://schemas.microsoft.com/office/word/2010/wordml" xmlns:w15="http://schemas.microsoft.com/office/word/2012/wordml" xmlns:w16cid="http://schemas.microsoft.com/office/word/2016/wordml/cid" xmlns:w16se="http://schemas.microsoft.com/office/word/2015/wordml/symex" xmlns:wpg="http://schemas.microsoft.com/office/word/2010/wordprocessingGroup" xmlns:wpi="http://schemas.microsoft.com/office/word/2010/wordprocessingInk" xmlns:wne="http://schemas.microsoft.com/office/word/2006/wordml" xmlns:wps="http://schemas.microsoft.com/office/word/2010/wordprocessingShape" mc:Ignorable="w14 w15 w16se w16cid wp14">
+<w:document xmlns:wpc="http://schemas.microsoft.com/office/word/2010/wordprocessingCanvas" xmlns:cx="http://schemas.microsoft.com/office/drawing/2014/chartex" xmlns:cx1="http://schemas.microsoft.com/office/drawing/2015/9/8/chartex" xmlns:mc="http://schemas.openxmlformats.org/markup-compatibility/2006" xmlns:o="urn:schemas-microsoft-com:office:office" xmlns:r="http://schemas.openxmlformats.org/officeDocument/2006/relationships" xmlns:m="http://schemas.openxmlformats.org/officeDocument/2006/math" xmlns:v="urn:schemas-microsoft-com:vml" xmlns:wp14="http://schemas.microsoft.com/office/word/2010/wordprocessingDrawing" xmlns:wp="http://schemas.openxmlformats.org/drawingml/2006/wordprocessingDrawing" xmlns:w10="urn:schemas-microsoft-com:office:word" xmlns:w="http://schemas.openxmlformats.org/wordprocessingml/2006/main" xmlns:w14="http://schemas.microsoft.com/office/word/2010/wordml" xmlns:w15="http://schemas.microsoft.com/office/word/2012/wordml" xmlns:w16se="http://schemas.microsoft.com/office/word/2015/wordml/symex" xmlns:wpg="http://schemas.microsoft.com/office/word/2010/wordprocessingGroup" xmlns:wpi="http://schemas.microsoft.com/office/word/2010/wordprocessingInk" xmlns:wne="http://schemas.microsoft.com/office/word/2006/wordml" xmlns:wps="http://schemas.microsoft.com/office/word/2010/wordprocessingShape" mc:Ignorable="w14 w15 w16se wp14">
   <w:body>
     <w:p>
       <w:pPr>
@@ -108,7 +108,7 @@
       <w:r>
         <w:rPr>
           <w:noProof/>
-          <w:lang w:eastAsia="nl-NL"/>
+          <w:lang w:val="en-US"/>
         </w:rPr>
         <w:drawing>
           <wp:inline distT="0" distB="0" distL="0" distR="0">
@@ -364,17 +364,8 @@
                 <w:rFonts w:ascii="Palatino Linotype" w:hAnsi="Palatino Linotype"/>
                 <w:lang w:eastAsia="nl-NL"/>
               </w:rPr>
-              <w:t xml:space="preserve">M. </w:t>
+              <w:t>M. Boukiour</w:t>
             </w:r>
-            <w:proofErr w:type="spellStart"/>
-            <w:r>
-              <w:rPr>
-                <w:rFonts w:ascii="Palatino Linotype" w:hAnsi="Palatino Linotype"/>
-                <w:lang w:eastAsia="nl-NL"/>
-              </w:rPr>
-              <w:t>Boukiour</w:t>
-            </w:r>
-            <w:proofErr w:type="spellEnd"/>
           </w:p>
         </w:tc>
       </w:tr>
@@ -1581,23 +1572,7 @@
           <w:rFonts w:ascii="Palatino Linotype" w:hAnsi="Palatino Linotype"/>
           <w:lang w:eastAsia="nl-NL"/>
         </w:rPr>
-        <w:t xml:space="preserve">Je werkt voor het bedrijf </w:t>
-      </w:r>
-      <w:proofErr w:type="spellStart"/>
-      <w:r>
-        <w:rPr>
-          <w:rFonts w:ascii="Palatino Linotype" w:hAnsi="Palatino Linotype"/>
-          <w:lang w:eastAsia="nl-NL"/>
-        </w:rPr>
-        <w:t>MonkeyBusiness</w:t>
-      </w:r>
-      <w:proofErr w:type="spellEnd"/>
-      <w:r>
-        <w:rPr>
-          <w:rFonts w:ascii="Palatino Linotype" w:hAnsi="Palatino Linotype"/>
-          <w:lang w:eastAsia="nl-NL"/>
-        </w:rPr>
-        <w:t>. Dit bedri</w:t>
+        <w:t>Je werkt voor het bedrijf MonkeyBusiness. Dit bedri</w:t>
       </w:r>
       <w:r>
         <w:rPr>
@@ -1625,23 +1600,7 @@
           <w:rFonts w:ascii="Palatino Linotype" w:hAnsi="Palatino Linotype"/>
           <w:lang w:eastAsia="nl-NL"/>
         </w:rPr>
-        <w:t xml:space="preserve">. Een klant van </w:t>
-      </w:r>
-      <w:proofErr w:type="spellStart"/>
-      <w:r>
-        <w:rPr>
-          <w:rFonts w:ascii="Palatino Linotype" w:hAnsi="Palatino Linotype"/>
-          <w:lang w:eastAsia="nl-NL"/>
-        </w:rPr>
-        <w:t>MonkeyBusiness</w:t>
-      </w:r>
-      <w:proofErr w:type="spellEnd"/>
-      <w:r>
-        <w:rPr>
-          <w:rFonts w:ascii="Palatino Linotype" w:hAnsi="Palatino Linotype"/>
-          <w:lang w:eastAsia="nl-NL"/>
-        </w:rPr>
-        <w:t xml:space="preserve">, de heer </w:t>
+        <w:t xml:space="preserve">. Een klant van MonkeyBusiness, de heer </w:t>
       </w:r>
       <w:r>
         <w:rPr>
@@ -1699,47 +1658,7 @@
           <w:i/>
           <w:lang w:eastAsia="nl-NL"/>
         </w:rPr>
-        <w:t xml:space="preserve">De opdrachtgever, dhr. Hannibal, is de voorzitter van parkvereniging park </w:t>
-      </w:r>
-      <w:proofErr w:type="spellStart"/>
-      <w:r>
-        <w:rPr>
-          <w:rFonts w:ascii="Palatino Linotype" w:hAnsi="Palatino Linotype"/>
-          <w:b/>
-          <w:i/>
-          <w:lang w:eastAsia="nl-NL"/>
-        </w:rPr>
-        <w:t>Cronesteyn</w:t>
-      </w:r>
-      <w:proofErr w:type="spellEnd"/>
-      <w:r>
-        <w:rPr>
-          <w:rFonts w:ascii="Palatino Linotype" w:hAnsi="Palatino Linotype"/>
-          <w:b/>
-          <w:i/>
-          <w:lang w:eastAsia="nl-NL"/>
-        </w:rPr>
-        <w:t xml:space="preserve">. Dit is het grootste park van Leiden. Het ligt in de Kleine </w:t>
-      </w:r>
-      <w:proofErr w:type="spellStart"/>
-      <w:r>
-        <w:rPr>
-          <w:rFonts w:ascii="Palatino Linotype" w:hAnsi="Palatino Linotype"/>
-          <w:b/>
-          <w:i/>
-          <w:lang w:eastAsia="nl-NL"/>
-        </w:rPr>
-        <w:t>Cronesteynse</w:t>
-      </w:r>
-      <w:proofErr w:type="spellEnd"/>
-      <w:r>
-        <w:rPr>
-          <w:rFonts w:ascii="Palatino Linotype" w:hAnsi="Palatino Linotype"/>
-          <w:b/>
-          <w:i/>
-          <w:lang w:eastAsia="nl-NL"/>
-        </w:rPr>
-        <w:t xml:space="preserve"> Polder, ook wel Knotterpolder genoemd. De polder ligt tussen de A4, de spoorlijn naar Alphen aan de Rijn, het Rijn-Schiekanaal en de N 206. En op loopafstand van station Lammenschans. De grootte is ca. 90 ha. </w:t>
+        <w:t xml:space="preserve">De opdrachtgever, dhr. Hannibal, is de voorzitter van parkvereniging park Cronesteyn. Dit is het grootste park van Leiden. Het ligt in de Kleine Cronesteynse Polder, ook wel Knotterpolder genoemd. De polder ligt tussen de A4, de spoorlijn naar Alphen aan de Rijn, het Rijn-Schiekanaal en de N 206. En op loopafstand van station Lammenschans. De grootte is ca. 90 ha. </w:t>
       </w:r>
     </w:p>
     <w:p>
@@ -1859,25 +1778,7 @@
           <w:lang w:eastAsia="nl-NL"/>
         </w:rPr>
         <w:lastRenderedPageBreak/>
-        <w:t xml:space="preserve">Hoe is </w:t>
-      </w:r>
-      <w:proofErr w:type="spellStart"/>
-      <w:r>
-        <w:rPr>
-          <w:rFonts w:ascii="Palatino Linotype" w:hAnsi="Palatino Linotype"/>
-          <w:b/>
-          <w:lang w:eastAsia="nl-NL"/>
-        </w:rPr>
-        <w:t>MonkeyBusiness</w:t>
-      </w:r>
-      <w:proofErr w:type="spellEnd"/>
-      <w:r>
-        <w:rPr>
-          <w:rFonts w:ascii="Palatino Linotype" w:hAnsi="Palatino Linotype"/>
-          <w:b/>
-          <w:lang w:eastAsia="nl-NL"/>
-        </w:rPr>
-        <w:t xml:space="preserve"> georganiseerd? </w:t>
+        <w:t xml:space="preserve">Hoe is MonkeyBusiness georganiseerd? </w:t>
       </w:r>
     </w:p>
     <w:p>
@@ -2258,21 +2159,12 @@
                     <w:pPr>
                       <w:spacing w:after="160" w:line="259" w:lineRule="auto"/>
                     </w:pPr>
-                    <w:proofErr w:type="spellStart"/>
                     <w:r>
                       <w:rPr>
                         <w:color w:val="FFFFFF"/>
                         <w:sz w:val="18"/>
                       </w:rPr>
-                      <w:t>fdeling</w:t>
-                    </w:r>
-                    <w:proofErr w:type="spellEnd"/>
-                    <w:r>
-                      <w:rPr>
-                        <w:color w:val="FFFFFF"/>
-                        <w:sz w:val="18"/>
-                      </w:rPr>
-                      <w:t xml:space="preserve"> </w:t>
+                      <w:t xml:space="preserve">fdeling </w:t>
                     </w:r>
                   </w:p>
                 </w:txbxContent>
@@ -2331,7 +2223,6 @@
                     <w:pPr>
                       <w:spacing w:after="160" w:line="259" w:lineRule="auto"/>
                     </w:pPr>
-                    <w:proofErr w:type="spellStart"/>
                     <w:r>
                       <w:rPr>
                         <w:color w:val="FFFFFF"/>
@@ -2339,7 +2230,6 @@
                       </w:rPr>
                       <w:t>Projec</w:t>
                     </w:r>
-                    <w:proofErr w:type="spellEnd"/>
                   </w:p>
                 </w:txbxContent>
               </v:textbox>
@@ -2351,7 +2241,6 @@
                     <w:pPr>
                       <w:spacing w:after="160" w:line="259" w:lineRule="auto"/>
                     </w:pPr>
-                    <w:proofErr w:type="spellStart"/>
                     <w:r>
                       <w:rPr>
                         <w:color w:val="FFFFFF"/>
@@ -2359,7 +2248,6 @@
                       </w:rPr>
                       <w:t>tleider</w:t>
                     </w:r>
-                    <w:proofErr w:type="spellEnd"/>
                   </w:p>
                 </w:txbxContent>
               </v:textbox>
@@ -2994,6 +2882,7 @@
                 </w:txbxContent>
               </v:textbox>
             </v:rect>
+            <w10:wrap type="none"/>
             <w10:anchorlock/>
           </v:group>
         </w:pict>
@@ -3045,23 +2934,7 @@
           <w:rFonts w:ascii="Palatino Linotype" w:hAnsi="Palatino Linotype"/>
           <w:lang w:eastAsia="nl-NL"/>
         </w:rPr>
-        <w:t xml:space="preserve">Je bent junior applicatieontwikkelaar bij </w:t>
-      </w:r>
-      <w:proofErr w:type="spellStart"/>
-      <w:r>
-        <w:rPr>
-          <w:rFonts w:ascii="Palatino Linotype" w:hAnsi="Palatino Linotype"/>
-          <w:lang w:eastAsia="nl-NL"/>
-        </w:rPr>
-        <w:t>MonkeyBusiness</w:t>
-      </w:r>
-      <w:proofErr w:type="spellEnd"/>
-      <w:r>
-        <w:rPr>
-          <w:rFonts w:ascii="Palatino Linotype" w:hAnsi="Palatino Linotype"/>
-          <w:lang w:eastAsia="nl-NL"/>
-        </w:rPr>
-        <w:t xml:space="preserve">. Je bent lid van het projectteam </w:t>
+        <w:t xml:space="preserve">Je bent junior applicatieontwikkelaar bij MonkeyBusiness. Je bent lid van het projectteam </w:t>
       </w:r>
       <w:r>
         <w:rPr>
@@ -3149,7 +3022,7 @@
       <w:r>
         <w:rPr>
           <w:noProof/>
-          <w:lang w:eastAsia="nl-NL"/>
+          <w:lang w:val="en-US"/>
         </w:rPr>
         <w:lastRenderedPageBreak/>
         <w:drawing>
@@ -3512,8 +3385,6 @@
         </w:rPr>
         <w:t>.</w:t>
       </w:r>
-      <w:bookmarkStart w:id="0" w:name="_GoBack"/>
-      <w:bookmarkEnd w:id="0"/>
     </w:p>
     <w:p>
       <w:pPr>
@@ -4163,23 +4034,13 @@
         </w:rPr>
         <w:t xml:space="preserve">. Deze informatie gebruik je om later een </w:t>
       </w:r>
-      <w:proofErr w:type="spellStart"/>
       <w:r>
         <w:rPr>
           <w:rFonts w:ascii="Palatino Linotype" w:hAnsi="Palatino Linotype"/>
           <w:i/>
           <w:lang w:eastAsia="nl-NL"/>
         </w:rPr>
-        <w:t>Use</w:t>
-      </w:r>
-      <w:proofErr w:type="spellEnd"/>
-      <w:r>
-        <w:rPr>
-          <w:rFonts w:ascii="Palatino Linotype" w:hAnsi="Palatino Linotype"/>
-          <w:i/>
-          <w:lang w:eastAsia="nl-NL"/>
-        </w:rPr>
-        <w:t xml:space="preserve"> Case Diagram</w:t>
+        <w:t>Use Case Diagram</w:t>
       </w:r>
       <w:r>
         <w:rPr>
@@ -4293,7 +4154,7 @@
           <w:noProof/>
           <w:sz w:val="46"/>
           <w:szCs w:val="46"/>
-          <w:lang w:eastAsia="nl-NL"/>
+          <w:lang w:val="en-US"/>
         </w:rPr>
         <w:lastRenderedPageBreak/>
         <w:drawing>
@@ -4646,15 +4507,13 @@
         </w:rPr>
         <w:t xml:space="preserve"> hardware en overige zaken. Beperk je tot belangrijkste zaken (in het document Ontwikkelomgeving maak je een compleet overzicht van de </w:t>
       </w:r>
-      <w:proofErr w:type="spellStart"/>
-      <w:r>
-        <w:rPr>
-          <w:rFonts w:ascii="Palatino Linotype" w:hAnsi="Palatino Linotype"/>
-          <w:lang w:eastAsia="nl-NL"/>
-        </w:rPr>
-        <w:t>benodigheden</w:t>
-      </w:r>
-      <w:proofErr w:type="spellEnd"/>
+      <w:r>
+        <w:rPr>
+          <w:rFonts w:ascii="Palatino Linotype" w:hAnsi="Palatino Linotype"/>
+          <w:lang w:eastAsia="nl-NL"/>
+        </w:rPr>
+        <w:t>benodigdheden</w:t>
+      </w:r>
       <w:r>
         <w:rPr>
           <w:rFonts w:ascii="Palatino Linotype" w:hAnsi="Palatino Linotype"/>
@@ -4685,15 +4544,15 @@
         </w:rPr>
         <w:t xml:space="preserve">De algemene planning (zonder de </w:t>
       </w:r>
-      <w:proofErr w:type="spellStart"/>
-      <w:r>
-        <w:rPr>
-          <w:rFonts w:ascii="Palatino Linotype" w:hAnsi="Palatino Linotype"/>
-          <w:lang w:eastAsia="nl-NL"/>
-        </w:rPr>
-        <w:t>BehoefteAnalyse</w:t>
-      </w:r>
-      <w:proofErr w:type="spellEnd"/>
+      <w:r>
+        <w:rPr>
+          <w:rFonts w:ascii="Palatino Linotype" w:hAnsi="Palatino Linotype"/>
+          <w:lang w:eastAsia="nl-NL"/>
+        </w:rPr>
+        <w:t>Behoefteanalyse</w:t>
+      </w:r>
+      <w:bookmarkStart w:id="0" w:name="_GoBack"/>
+      <w:bookmarkEnd w:id="0"/>
       <w:r>
         <w:rPr>
           <w:rFonts w:ascii="Palatino Linotype" w:hAnsi="Palatino Linotype"/>
@@ -6650,7 +6509,7 @@
           <w:noProof/>
           <w:sz w:val="46"/>
           <w:szCs w:val="46"/>
-          <w:lang w:eastAsia="nl-NL"/>
+          <w:lang w:val="en-US"/>
         </w:rPr>
         <w:drawing>
           <wp:anchor distT="0" distB="0" distL="114300" distR="114300" simplePos="0" relativeHeight="251679744" behindDoc="1" locked="0" layoutInCell="1" allowOverlap="1">
@@ -6856,39 +6715,7 @@
           <w:rFonts w:ascii="Palatino Linotype" w:hAnsi="Palatino Linotype"/>
           <w:lang w:eastAsia="nl-NL"/>
         </w:rPr>
-        <w:t xml:space="preserve">Maak een </w:t>
-      </w:r>
-      <w:proofErr w:type="spellStart"/>
-      <w:r>
-        <w:rPr>
-          <w:rFonts w:ascii="Palatino Linotype" w:hAnsi="Palatino Linotype"/>
-          <w:lang w:eastAsia="nl-NL"/>
-        </w:rPr>
-        <w:t>Use</w:t>
-      </w:r>
-      <w:proofErr w:type="spellEnd"/>
-      <w:r>
-        <w:rPr>
-          <w:rFonts w:ascii="Palatino Linotype" w:hAnsi="Palatino Linotype"/>
-          <w:lang w:eastAsia="nl-NL"/>
-        </w:rPr>
-        <w:t xml:space="preserve"> Case Diagram en een </w:t>
-      </w:r>
-      <w:proofErr w:type="spellStart"/>
-      <w:r>
-        <w:rPr>
-          <w:rFonts w:ascii="Palatino Linotype" w:hAnsi="Palatino Linotype"/>
-          <w:lang w:eastAsia="nl-NL"/>
-        </w:rPr>
-        <w:t>Use</w:t>
-      </w:r>
-      <w:proofErr w:type="spellEnd"/>
-      <w:r>
-        <w:rPr>
-          <w:rFonts w:ascii="Palatino Linotype" w:hAnsi="Palatino Linotype"/>
-          <w:lang w:eastAsia="nl-NL"/>
-        </w:rPr>
-        <w:t xml:space="preserve"> Case Beschrijving. Zie</w:t>
+        <w:t>Maak een Use Case Diagram en een Use Case Beschrijving. Zie</w:t>
       </w:r>
       <w:r>
         <w:rPr>
@@ -7111,7 +6938,7 @@
         <w:rPr>
           <w:rFonts w:ascii="Palatino Linotype" w:hAnsi="Palatino Linotype"/>
           <w:noProof/>
-          <w:lang w:eastAsia="nl-NL"/>
+          <w:lang w:val="en-US"/>
         </w:rPr>
         <w:drawing>
           <wp:inline distT="0" distB="0" distL="0" distR="0">
@@ -7727,7 +7554,7 @@
         <w:rPr>
           <w:rFonts w:ascii="Palatino Linotype" w:hAnsi="Palatino Linotype"/>
           <w:noProof/>
-          <w:lang w:eastAsia="nl-NL"/>
+          <w:lang w:val="en-US"/>
         </w:rPr>
         <w:lastRenderedPageBreak/>
         <w:drawing>
@@ -8008,7 +7835,7 @@
         <w:rPr>
           <w:rFonts w:ascii="Palatino Linotype" w:hAnsi="Palatino Linotype"/>
           <w:noProof/>
-          <w:lang w:eastAsia="nl-NL"/>
+          <w:lang w:val="en-US"/>
         </w:rPr>
         <w:lastRenderedPageBreak/>
         <w:drawing>
@@ -8530,27 +8357,7 @@
                 <w:szCs w:val="24"/>
                 <w:lang w:val="en-US"/>
               </w:rPr>
-              <w:t xml:space="preserve">1 gigahertz (GHz) of </w:t>
-            </w:r>
-            <w:proofErr w:type="spellStart"/>
-            <w:r>
-              <w:rPr>
-                <w:rFonts w:ascii="Palatino Linotype" w:hAnsi="Palatino Linotype"/>
-                <w:sz w:val="24"/>
-                <w:szCs w:val="24"/>
-                <w:lang w:val="en-US"/>
-              </w:rPr>
-              <w:t>sneller</w:t>
-            </w:r>
-            <w:proofErr w:type="spellEnd"/>
-            <w:r>
-              <w:rPr>
-                <w:rFonts w:ascii="Palatino Linotype" w:hAnsi="Palatino Linotype"/>
-                <w:sz w:val="24"/>
-                <w:szCs w:val="24"/>
-                <w:lang w:val="en-US"/>
-              </w:rPr>
-              <w:t xml:space="preserve">, 32-bit (x86) </w:t>
+              <w:t xml:space="preserve">1 gigahertz (GHz) of sneller, 32-bit (x86) </w:t>
             </w:r>
           </w:p>
           <w:p>
@@ -9835,7 +9642,7 @@
 </file>
 
 <file path=word/endnotes.xml><?xml version="1.0" encoding="utf-8"?>
-<w:endnotes xmlns:wpc="http://schemas.microsoft.com/office/word/2010/wordprocessingCanvas" xmlns:cx="http://schemas.microsoft.com/office/drawing/2014/chartex" xmlns:cx1="http://schemas.microsoft.com/office/drawing/2015/9/8/chartex" xmlns:cx2="http://schemas.microsoft.com/office/drawing/2015/10/21/chartex" xmlns:cx3="http://schemas.microsoft.com/office/drawing/2016/5/9/chartex" xmlns:cx4="http://schemas.microsoft.com/office/drawing/2016/5/10/chartex" xmlns:cx5="http://schemas.microsoft.com/office/drawing/2016/5/11/chartex" xmlns:cx6="http://schemas.microsoft.com/office/drawing/2016/5/12/chartex" xmlns:cx7="http://schemas.microsoft.com/office/drawing/2016/5/13/chartex" xmlns:cx8="http://schemas.microsoft.com/office/drawing/2016/5/14/chartex" xmlns:mc="http://schemas.openxmlformats.org/markup-compatibility/2006" xmlns:aink="http://schemas.microsoft.com/office/drawing/2016/ink" xmlns:am3d="http://schemas.microsoft.com/office/drawing/2017/model3d" xmlns:o="urn:schemas-microsoft-com:office:office" xmlns:r="http://schemas.openxmlformats.org/officeDocument/2006/relationships" xmlns:m="http://schemas.openxmlformats.org/officeDocument/2006/math" xmlns:v="urn:schemas-microsoft-com:vml" xmlns:wp14="http://schemas.microsoft.com/office/word/2010/wordprocessingDrawing" xmlns:wp="http://schemas.openxmlformats.org/drawingml/2006/wordprocessingDrawing" xmlns:w10="urn:schemas-microsoft-com:office:word" xmlns:w="http://schemas.openxmlformats.org/wordprocessingml/2006/main" xmlns:w14="http://schemas.microsoft.com/office/word/2010/wordml" xmlns:w15="http://schemas.microsoft.com/office/word/2012/wordml" xmlns:w16cid="http://schemas.microsoft.com/office/word/2016/wordml/cid" xmlns:w16se="http://schemas.microsoft.com/office/word/2015/wordml/symex" xmlns:wpg="http://schemas.microsoft.com/office/word/2010/wordprocessingGroup" xmlns:wpi="http://schemas.microsoft.com/office/word/2010/wordprocessingInk" xmlns:wne="http://schemas.microsoft.com/office/word/2006/wordml" xmlns:wps="http://schemas.microsoft.com/office/word/2010/wordprocessingShape" mc:Ignorable="w14 w15 w16se w16cid wp14">
+<w:endnotes xmlns:wpc="http://schemas.microsoft.com/office/word/2010/wordprocessingCanvas" xmlns:cx="http://schemas.microsoft.com/office/drawing/2014/chartex" xmlns:cx1="http://schemas.microsoft.com/office/drawing/2015/9/8/chartex" xmlns:mc="http://schemas.openxmlformats.org/markup-compatibility/2006" xmlns:o="urn:schemas-microsoft-com:office:office" xmlns:r="http://schemas.openxmlformats.org/officeDocument/2006/relationships" xmlns:m="http://schemas.openxmlformats.org/officeDocument/2006/math" xmlns:v="urn:schemas-microsoft-com:vml" xmlns:wp14="http://schemas.microsoft.com/office/word/2010/wordprocessingDrawing" xmlns:wp="http://schemas.openxmlformats.org/drawingml/2006/wordprocessingDrawing" xmlns:w10="urn:schemas-microsoft-com:office:word" xmlns:w="http://schemas.openxmlformats.org/wordprocessingml/2006/main" xmlns:w14="http://schemas.microsoft.com/office/word/2010/wordml" xmlns:w15="http://schemas.microsoft.com/office/word/2012/wordml" xmlns:w16se="http://schemas.microsoft.com/office/word/2015/wordml/symex" xmlns:wpg="http://schemas.microsoft.com/office/word/2010/wordprocessingGroup" xmlns:wpi="http://schemas.microsoft.com/office/word/2010/wordprocessingInk" xmlns:wne="http://schemas.microsoft.com/office/word/2006/wordml" xmlns:wps="http://schemas.microsoft.com/office/word/2010/wordprocessingShape" mc:Ignorable="w14 w15 w16se wp14">
   <w:endnote w:type="separator" w:id="-1">
     <w:p>
       <w:pPr>
@@ -9860,7 +9667,7 @@
 </file>
 
 <file path=word/footnotes.xml><?xml version="1.0" encoding="utf-8"?>
-<w:footnotes xmlns:wpc="http://schemas.microsoft.com/office/word/2010/wordprocessingCanvas" xmlns:cx="http://schemas.microsoft.com/office/drawing/2014/chartex" xmlns:cx1="http://schemas.microsoft.com/office/drawing/2015/9/8/chartex" xmlns:cx2="http://schemas.microsoft.com/office/drawing/2015/10/21/chartex" xmlns:cx3="http://schemas.microsoft.com/office/drawing/2016/5/9/chartex" xmlns:cx4="http://schemas.microsoft.com/office/drawing/2016/5/10/chartex" xmlns:cx5="http://schemas.microsoft.com/office/drawing/2016/5/11/chartex" xmlns:cx6="http://schemas.microsoft.com/office/drawing/2016/5/12/chartex" xmlns:cx7="http://schemas.microsoft.com/office/drawing/2016/5/13/chartex" xmlns:cx8="http://schemas.microsoft.com/office/drawing/2016/5/14/chartex" xmlns:mc="http://schemas.openxmlformats.org/markup-compatibility/2006" xmlns:aink="http://schemas.microsoft.com/office/drawing/2016/ink" xmlns:am3d="http://schemas.microsoft.com/office/drawing/2017/model3d" xmlns:o="urn:schemas-microsoft-com:office:office" xmlns:r="http://schemas.openxmlformats.org/officeDocument/2006/relationships" xmlns:m="http://schemas.openxmlformats.org/officeDocument/2006/math" xmlns:v="urn:schemas-microsoft-com:vml" xmlns:wp14="http://schemas.microsoft.com/office/word/2010/wordprocessingDrawing" xmlns:wp="http://schemas.openxmlformats.org/drawingml/2006/wordprocessingDrawing" xmlns:w10="urn:schemas-microsoft-com:office:word" xmlns:w="http://schemas.openxmlformats.org/wordprocessingml/2006/main" xmlns:w14="http://schemas.microsoft.com/office/word/2010/wordml" xmlns:w15="http://schemas.microsoft.com/office/word/2012/wordml" xmlns:w16cid="http://schemas.microsoft.com/office/word/2016/wordml/cid" xmlns:w16se="http://schemas.microsoft.com/office/word/2015/wordml/symex" xmlns:wpg="http://schemas.microsoft.com/office/word/2010/wordprocessingGroup" xmlns:wpi="http://schemas.microsoft.com/office/word/2010/wordprocessingInk" xmlns:wne="http://schemas.microsoft.com/office/word/2006/wordml" xmlns:wps="http://schemas.microsoft.com/office/word/2010/wordprocessingShape" mc:Ignorable="w14 w15 w16se w16cid wp14">
+<w:footnotes xmlns:wpc="http://schemas.microsoft.com/office/word/2010/wordprocessingCanvas" xmlns:cx="http://schemas.microsoft.com/office/drawing/2014/chartex" xmlns:cx1="http://schemas.microsoft.com/office/drawing/2015/9/8/chartex" xmlns:mc="http://schemas.openxmlformats.org/markup-compatibility/2006" xmlns:o="urn:schemas-microsoft-com:office:office" xmlns:r="http://schemas.openxmlformats.org/officeDocument/2006/relationships" xmlns:m="http://schemas.openxmlformats.org/officeDocument/2006/math" xmlns:v="urn:schemas-microsoft-com:vml" xmlns:wp14="http://schemas.microsoft.com/office/word/2010/wordprocessingDrawing" xmlns:wp="http://schemas.openxmlformats.org/drawingml/2006/wordprocessingDrawing" xmlns:w10="urn:schemas-microsoft-com:office:word" xmlns:w="http://schemas.openxmlformats.org/wordprocessingml/2006/main" xmlns:w14="http://schemas.microsoft.com/office/word/2010/wordml" xmlns:w15="http://schemas.microsoft.com/office/word/2012/wordml" xmlns:w16se="http://schemas.microsoft.com/office/word/2015/wordml/symex" xmlns:wpg="http://schemas.microsoft.com/office/word/2010/wordprocessingGroup" xmlns:wpi="http://schemas.microsoft.com/office/word/2010/wordprocessingInk" xmlns:wne="http://schemas.microsoft.com/office/word/2006/wordml" xmlns:wps="http://schemas.microsoft.com/office/word/2010/wordprocessingShape" mc:Ignorable="w14 w15 w16se wp14">
   <w:footnote w:type="separator" w:id="-1">
     <w:p>
       <w:pPr>
@@ -9885,7 +9692,7 @@
 </file>
 
 <file path=word/header1.xml><?xml version="1.0" encoding="utf-8"?>
-<w:hdr xmlns:wpc="http://schemas.microsoft.com/office/word/2010/wordprocessingCanvas" xmlns:cx="http://schemas.microsoft.com/office/drawing/2014/chartex" xmlns:cx1="http://schemas.microsoft.com/office/drawing/2015/9/8/chartex" xmlns:cx2="http://schemas.microsoft.com/office/drawing/2015/10/21/chartex" xmlns:cx3="http://schemas.microsoft.com/office/drawing/2016/5/9/chartex" xmlns:cx4="http://schemas.microsoft.com/office/drawing/2016/5/10/chartex" xmlns:cx5="http://schemas.microsoft.com/office/drawing/2016/5/11/chartex" xmlns:cx6="http://schemas.microsoft.com/office/drawing/2016/5/12/chartex" xmlns:cx7="http://schemas.microsoft.com/office/drawing/2016/5/13/chartex" xmlns:cx8="http://schemas.microsoft.com/office/drawing/2016/5/14/chartex" xmlns:mc="http://schemas.openxmlformats.org/markup-compatibility/2006" xmlns:aink="http://schemas.microsoft.com/office/drawing/2016/ink" xmlns:am3d="http://schemas.microsoft.com/office/drawing/2017/model3d" xmlns:o="urn:schemas-microsoft-com:office:office" xmlns:r="http://schemas.openxmlformats.org/officeDocument/2006/relationships" xmlns:m="http://schemas.openxmlformats.org/officeDocument/2006/math" xmlns:v="urn:schemas-microsoft-com:vml" xmlns:wp14="http://schemas.microsoft.com/office/word/2010/wordprocessingDrawing" xmlns:wp="http://schemas.openxmlformats.org/drawingml/2006/wordprocessingDrawing" xmlns:w10="urn:schemas-microsoft-com:office:word" xmlns:w="http://schemas.openxmlformats.org/wordprocessingml/2006/main" xmlns:w14="http://schemas.microsoft.com/office/word/2010/wordml" xmlns:w15="http://schemas.microsoft.com/office/word/2012/wordml" xmlns:w16cid="http://schemas.microsoft.com/office/word/2016/wordml/cid" xmlns:w16se="http://schemas.microsoft.com/office/word/2015/wordml/symex" xmlns:wpg="http://schemas.microsoft.com/office/word/2010/wordprocessingGroup" xmlns:wpi="http://schemas.microsoft.com/office/word/2010/wordprocessingInk" xmlns:wne="http://schemas.microsoft.com/office/word/2006/wordml" xmlns:wps="http://schemas.microsoft.com/office/word/2010/wordprocessingShape" mc:Ignorable="w14 w15 w16se w16cid wp14">
+<w:hdr xmlns:wpc="http://schemas.microsoft.com/office/word/2010/wordprocessingCanvas" xmlns:cx="http://schemas.microsoft.com/office/drawing/2014/chartex" xmlns:cx1="http://schemas.microsoft.com/office/drawing/2015/9/8/chartex" xmlns:mc="http://schemas.openxmlformats.org/markup-compatibility/2006" xmlns:o="urn:schemas-microsoft-com:office:office" xmlns:r="http://schemas.openxmlformats.org/officeDocument/2006/relationships" xmlns:m="http://schemas.openxmlformats.org/officeDocument/2006/math" xmlns:v="urn:schemas-microsoft-com:vml" xmlns:wp14="http://schemas.microsoft.com/office/word/2010/wordprocessingDrawing" xmlns:wp="http://schemas.openxmlformats.org/drawingml/2006/wordprocessingDrawing" xmlns:w10="urn:schemas-microsoft-com:office:word" xmlns:w="http://schemas.openxmlformats.org/wordprocessingml/2006/main" xmlns:w14="http://schemas.microsoft.com/office/word/2010/wordml" xmlns:w15="http://schemas.microsoft.com/office/word/2012/wordml" xmlns:w16se="http://schemas.microsoft.com/office/word/2015/wordml/symex" xmlns:wpg="http://schemas.microsoft.com/office/word/2010/wordprocessingGroup" xmlns:wpi="http://schemas.microsoft.com/office/word/2010/wordprocessingInk" xmlns:wne="http://schemas.microsoft.com/office/word/2006/wordml" xmlns:wps="http://schemas.microsoft.com/office/word/2010/wordprocessingShape" mc:Ignorable="w14 w15 w16se wp14">
   <w:tbl>
     <w:tblPr>
       <w:tblW w:w="5000" w:type="pct"/>
@@ -9943,7 +9750,7 @@
               <w:noProof/>
               <w:color w:val="FFFFFF" w:themeColor="background1"/>
             </w:rPr>
-            <w:t>4</w:t>
+            <w:t>8</w:t>
           </w:r>
           <w:r>
             <w:rPr>
@@ -10003,7 +9810,7 @@
 </file>
 
 <file path=word/header2.xml><?xml version="1.0" encoding="utf-8"?>
-<w:hdr xmlns:wpc="http://schemas.microsoft.com/office/word/2010/wordprocessingCanvas" xmlns:cx="http://schemas.microsoft.com/office/drawing/2014/chartex" xmlns:cx1="http://schemas.microsoft.com/office/drawing/2015/9/8/chartex" xmlns:cx2="http://schemas.microsoft.com/office/drawing/2015/10/21/chartex" xmlns:cx3="http://schemas.microsoft.com/office/drawing/2016/5/9/chartex" xmlns:cx4="http://schemas.microsoft.com/office/drawing/2016/5/10/chartex" xmlns:cx5="http://schemas.microsoft.com/office/drawing/2016/5/11/chartex" xmlns:cx6="http://schemas.microsoft.com/office/drawing/2016/5/12/chartex" xmlns:cx7="http://schemas.microsoft.com/office/drawing/2016/5/13/chartex" xmlns:cx8="http://schemas.microsoft.com/office/drawing/2016/5/14/chartex" xmlns:mc="http://schemas.openxmlformats.org/markup-compatibility/2006" xmlns:aink="http://schemas.microsoft.com/office/drawing/2016/ink" xmlns:am3d="http://schemas.microsoft.com/office/drawing/2017/model3d" xmlns:o="urn:schemas-microsoft-com:office:office" xmlns:r="http://schemas.openxmlformats.org/officeDocument/2006/relationships" xmlns:m="http://schemas.openxmlformats.org/officeDocument/2006/math" xmlns:v="urn:schemas-microsoft-com:vml" xmlns:wp14="http://schemas.microsoft.com/office/word/2010/wordprocessingDrawing" xmlns:wp="http://schemas.openxmlformats.org/drawingml/2006/wordprocessingDrawing" xmlns:w10="urn:schemas-microsoft-com:office:word" xmlns:w="http://schemas.openxmlformats.org/wordprocessingml/2006/main" xmlns:w14="http://schemas.microsoft.com/office/word/2010/wordml" xmlns:w15="http://schemas.microsoft.com/office/word/2012/wordml" xmlns:w16cid="http://schemas.microsoft.com/office/word/2016/wordml/cid" xmlns:w16se="http://schemas.microsoft.com/office/word/2015/wordml/symex" xmlns:wpg="http://schemas.microsoft.com/office/word/2010/wordprocessingGroup" xmlns:wpi="http://schemas.microsoft.com/office/word/2010/wordprocessingInk" xmlns:wne="http://schemas.microsoft.com/office/word/2006/wordml" xmlns:wps="http://schemas.microsoft.com/office/word/2010/wordprocessingShape" mc:Ignorable="w14 w15 w16se w16cid wp14">
+<w:hdr xmlns:wpc="http://schemas.microsoft.com/office/word/2010/wordprocessingCanvas" xmlns:cx="http://schemas.microsoft.com/office/drawing/2014/chartex" xmlns:cx1="http://schemas.microsoft.com/office/drawing/2015/9/8/chartex" xmlns:mc="http://schemas.openxmlformats.org/markup-compatibility/2006" xmlns:o="urn:schemas-microsoft-com:office:office" xmlns:r="http://schemas.openxmlformats.org/officeDocument/2006/relationships" xmlns:m="http://schemas.openxmlformats.org/officeDocument/2006/math" xmlns:v="urn:schemas-microsoft-com:vml" xmlns:wp14="http://schemas.microsoft.com/office/word/2010/wordprocessingDrawing" xmlns:wp="http://schemas.openxmlformats.org/drawingml/2006/wordprocessingDrawing" xmlns:w10="urn:schemas-microsoft-com:office:word" xmlns:w="http://schemas.openxmlformats.org/wordprocessingml/2006/main" xmlns:w14="http://schemas.microsoft.com/office/word/2010/wordml" xmlns:w15="http://schemas.microsoft.com/office/word/2012/wordml" xmlns:w16se="http://schemas.microsoft.com/office/word/2015/wordml/symex" xmlns:wpg="http://schemas.microsoft.com/office/word/2010/wordprocessingGroup" xmlns:wpi="http://schemas.microsoft.com/office/word/2010/wordprocessingInk" xmlns:wne="http://schemas.microsoft.com/office/word/2006/wordml" xmlns:wps="http://schemas.microsoft.com/office/word/2010/wordprocessingShape" mc:Ignorable="w14 w15 w16se wp14">
   <w:tbl>
     <w:tblPr>
       <w:tblW w:w="5000" w:type="pct"/>
@@ -10106,7 +9913,7 @@
               <w:noProof/>
               <w:color w:val="FFFFFF" w:themeColor="background1"/>
             </w:rPr>
-            <w:t>3</w:t>
+            <w:t>9</w:t>
           </w:r>
           <w:r>
             <w:rPr>
@@ -10127,7 +9934,7 @@
 </file>
 
 <file path=word/numbering.xml><?xml version="1.0" encoding="utf-8"?>
-<w:numbering xmlns:wpc="http://schemas.microsoft.com/office/word/2010/wordprocessingCanvas" xmlns:cx="http://schemas.microsoft.com/office/drawing/2014/chartex" xmlns:cx1="http://schemas.microsoft.com/office/drawing/2015/9/8/chartex" xmlns:cx2="http://schemas.microsoft.com/office/drawing/2015/10/21/chartex" xmlns:cx3="http://schemas.microsoft.com/office/drawing/2016/5/9/chartex" xmlns:cx4="http://schemas.microsoft.com/office/drawing/2016/5/10/chartex" xmlns:cx5="http://schemas.microsoft.com/office/drawing/2016/5/11/chartex" xmlns:cx6="http://schemas.microsoft.com/office/drawing/2016/5/12/chartex" xmlns:cx7="http://schemas.microsoft.com/office/drawing/2016/5/13/chartex" xmlns:cx8="http://schemas.microsoft.com/office/drawing/2016/5/14/chartex" xmlns:mc="http://schemas.openxmlformats.org/markup-compatibility/2006" xmlns:aink="http://schemas.microsoft.com/office/drawing/2016/ink" xmlns:am3d="http://schemas.microsoft.com/office/drawing/2017/model3d" xmlns:o="urn:schemas-microsoft-com:office:office" xmlns:r="http://schemas.openxmlformats.org/officeDocument/2006/relationships" xmlns:m="http://schemas.openxmlformats.org/officeDocument/2006/math" xmlns:v="urn:schemas-microsoft-com:vml" xmlns:wp14="http://schemas.microsoft.com/office/word/2010/wordprocessingDrawing" xmlns:wp="http://schemas.openxmlformats.org/drawingml/2006/wordprocessingDrawing" xmlns:w10="urn:schemas-microsoft-com:office:word" xmlns:w="http://schemas.openxmlformats.org/wordprocessingml/2006/main" xmlns:w14="http://schemas.microsoft.com/office/word/2010/wordml" xmlns:w15="http://schemas.microsoft.com/office/word/2012/wordml" xmlns:w16cid="http://schemas.microsoft.com/office/word/2016/wordml/cid" xmlns:w16se="http://schemas.microsoft.com/office/word/2015/wordml/symex" xmlns:wpg="http://schemas.microsoft.com/office/word/2010/wordprocessingGroup" xmlns:wpi="http://schemas.microsoft.com/office/word/2010/wordprocessingInk" xmlns:wne="http://schemas.microsoft.com/office/word/2006/wordml" xmlns:wps="http://schemas.microsoft.com/office/word/2010/wordprocessingShape" mc:Ignorable="w14 w15 w16se w16cid wp14">
+<w:numbering xmlns:wpc="http://schemas.microsoft.com/office/word/2010/wordprocessingCanvas" xmlns:cx="http://schemas.microsoft.com/office/drawing/2014/chartex" xmlns:cx1="http://schemas.microsoft.com/office/drawing/2015/9/8/chartex" xmlns:mc="http://schemas.openxmlformats.org/markup-compatibility/2006" xmlns:o="urn:schemas-microsoft-com:office:office" xmlns:r="http://schemas.openxmlformats.org/officeDocument/2006/relationships" xmlns:m="http://schemas.openxmlformats.org/officeDocument/2006/math" xmlns:v="urn:schemas-microsoft-com:vml" xmlns:wp14="http://schemas.microsoft.com/office/word/2010/wordprocessingDrawing" xmlns:wp="http://schemas.openxmlformats.org/drawingml/2006/wordprocessingDrawing" xmlns:w10="urn:schemas-microsoft-com:office:word" xmlns:w="http://schemas.openxmlformats.org/wordprocessingml/2006/main" xmlns:w14="http://schemas.microsoft.com/office/word/2010/wordml" xmlns:w15="http://schemas.microsoft.com/office/word/2012/wordml" xmlns:w16se="http://schemas.microsoft.com/office/word/2015/wordml/symex" xmlns:wpg="http://schemas.microsoft.com/office/word/2010/wordprocessingGroup" xmlns:wpi="http://schemas.microsoft.com/office/word/2010/wordprocessingInk" xmlns:wne="http://schemas.microsoft.com/office/word/2006/wordml" xmlns:wps="http://schemas.microsoft.com/office/word/2010/wordprocessingShape" mc:Ignorable="w14 w15 w16se wp14">
   <w:abstractNum w:abstractNumId="0" w15:restartNumberingAfterBreak="0">
     <w:nsid w:val="01676C7B"/>
     <w:multiLevelType w:val="hybridMultilevel"/>
@@ -17113,7 +16920,7 @@
 </file>
 
 <file path=word/styles.xml><?xml version="1.0" encoding="utf-8"?>
-<w:styles xmlns:mc="http://schemas.openxmlformats.org/markup-compatibility/2006" xmlns:r="http://schemas.openxmlformats.org/officeDocument/2006/relationships" xmlns:w="http://schemas.openxmlformats.org/wordprocessingml/2006/main" xmlns:w14="http://schemas.microsoft.com/office/word/2010/wordml" xmlns:w15="http://schemas.microsoft.com/office/word/2012/wordml" xmlns:w16cid="http://schemas.microsoft.com/office/word/2016/wordml/cid" xmlns:w16se="http://schemas.microsoft.com/office/word/2015/wordml/symex" mc:Ignorable="w14 w15 w16se w16cid">
+<w:styles xmlns:mc="http://schemas.openxmlformats.org/markup-compatibility/2006" xmlns:r="http://schemas.openxmlformats.org/officeDocument/2006/relationships" xmlns:w="http://schemas.openxmlformats.org/wordprocessingml/2006/main" xmlns:w14="http://schemas.microsoft.com/office/word/2010/wordml" xmlns:w15="http://schemas.microsoft.com/office/word/2012/wordml" xmlns:w16se="http://schemas.microsoft.com/office/word/2015/wordml/symex" mc:Ignorable="w14 w15 w16se">
   <w:docDefaults>
     <w:rPrDefault>
       <w:rPr>
@@ -17129,7 +16936,7 @@
       </w:pPr>
     </w:pPrDefault>
   </w:docDefaults>
-  <w:latentStyles w:defLockedState="0" w:defUIPriority="99" w:defSemiHidden="0" w:defUnhideWhenUsed="0" w:defQFormat="0" w:count="375">
+  <w:latentStyles w:defLockedState="0" w:defUIPriority="99" w:defSemiHidden="0" w:defUnhideWhenUsed="0" w:defQFormat="0" w:count="371">
     <w:lsdException w:name="Normal" w:uiPriority="0" w:qFormat="1"/>
     <w:lsdException w:name="heading 1" w:uiPriority="9" w:qFormat="1"/>
     <w:lsdException w:name="heading 2" w:semiHidden="1" w:uiPriority="9" w:unhideWhenUsed="1" w:qFormat="1"/>
@@ -17284,7 +17091,7 @@
     <w:lsdException w:name="Table Web 2" w:semiHidden="1" w:unhideWhenUsed="1"/>
     <w:lsdException w:name="Table Web 3" w:semiHidden="1" w:unhideWhenUsed="1"/>
     <w:lsdException w:name="Balloon Text" w:semiHidden="1" w:unhideWhenUsed="1"/>
-    <w:lsdException w:name="Table Grid" w:semiHidden="1" w:uiPriority="59" w:unhideWhenUsed="1"/>
+    <w:lsdException w:name="Table Grid" w:uiPriority="59"/>
     <w:lsdException w:name="Table Theme" w:semiHidden="1" w:unhideWhenUsed="1"/>
     <w:lsdException w:name="Placeholder Text" w:semiHidden="1"/>
     <w:lsdException w:name="No Spacing" w:uiPriority="1" w:qFormat="1"/>
@@ -17501,10 +17308,6 @@
     <w:lsdException w:name="List Table 5 Dark Accent 6" w:uiPriority="50"/>
     <w:lsdException w:name="List Table 6 Colorful Accent 6" w:uiPriority="51"/>
     <w:lsdException w:name="List Table 7 Colorful Accent 6" w:uiPriority="52"/>
-    <w:lsdException w:name="Mention" w:semiHidden="1" w:unhideWhenUsed="1"/>
-    <w:lsdException w:name="Smart Hyperlink" w:semiHidden="1" w:unhideWhenUsed="1"/>
-    <w:lsdException w:name="Hashtag" w:semiHidden="1" w:unhideWhenUsed="1"/>
-    <w:lsdException w:name="Unresolved Mention" w:semiHidden="1" w:unhideWhenUsed="1"/>
   </w:latentStyles>
   <w:style w:type="paragraph" w:default="1" w:styleId="Standaard">
     <w:name w:val="Normal"/>
@@ -21850,7 +21653,7 @@
 </file>
 
 <file path=customXml/itemProps1.xml><?xml version="1.0" encoding="utf-8"?>
-<ds:datastoreItem xmlns:ds="http://schemas.openxmlformats.org/officeDocument/2006/customXml" ds:itemID="{3EBF9547-D3B0-4C5D-965A-D08A5639C8DE}">
+<ds:datastoreItem xmlns:ds="http://schemas.openxmlformats.org/officeDocument/2006/customXml" ds:itemID="{1821E04B-310D-4D78-93EF-FBAA2291826A}">
   <ds:schemaRefs>
     <ds:schemaRef ds:uri="http://schemas.openxmlformats.org/officeDocument/2006/bibliography"/>
   </ds:schemaRefs>

</xml_diff>